<commit_message>
Finally fix past error of adding too large of a file in multiple commits
</commit_message>
<xml_diff>
--- a/Stats/Udacity/DataAnalystNanoDegree/IntroToDescriptiveStats/Lesson3_CentralTendancy.docx
+++ b/Stats/Udacity/DataAnalystNanoDegree/IntroToDescriptiveStats/Lesson3_CentralTendancy.docx
@@ -1,6 +1,6 @@
 
 <file path=word/document.xml><?xml version="1.0" encoding="utf-8"?>
-<w:document xmlns:wpc="http://schemas.microsoft.com/office/word/2010/wordprocessingCanvas" xmlns:cx="http://schemas.microsoft.com/office/drawing/2014/chartex" xmlns:cx1="http://schemas.microsoft.com/office/drawing/2015/9/8/chartex" xmlns:cx2="http://schemas.microsoft.com/office/drawing/2015/10/21/chartex" xmlns:cx3="http://schemas.microsoft.com/office/drawing/2016/5/9/chartex" xmlns:cx4="http://schemas.microsoft.com/office/drawing/2016/5/10/chartex" xmlns:cx5="http://schemas.microsoft.com/office/drawing/2016/5/11/chartex" xmlns:cx6="http://schemas.microsoft.com/office/drawing/2016/5/12/chartex" xmlns:cx7="http://schemas.microsoft.com/office/drawing/2016/5/13/chartex" xmlns:cx8="http://schemas.microsoft.com/office/drawing/2016/5/14/chartex" xmlns:mc="http://schemas.openxmlformats.org/markup-compatibility/2006" xmlns:o="urn:schemas-microsoft-com:office:office" xmlns:r="http://schemas.openxmlformats.org/officeDocument/2006/relationships" xmlns:m="http://schemas.openxmlformats.org/officeDocument/2006/math" xmlns:v="urn:schemas-microsoft-com:vml" xmlns:wp14="http://schemas.microsoft.com/office/word/2010/wordprocessingDrawing" xmlns:wp="http://schemas.openxmlformats.org/drawingml/2006/wordprocessingDrawing" xmlns:w10="urn:schemas-microsoft-com:office:word" xmlns:w="http://schemas.openxmlformats.org/wordprocessingml/2006/main" xmlns:w14="http://schemas.microsoft.com/office/word/2010/wordml" xmlns:w15="http://schemas.microsoft.com/office/word/2012/wordml" xmlns:w16se="http://schemas.microsoft.com/office/word/2015/wordml/symex" xmlns:wpg="http://schemas.microsoft.com/office/word/2010/wordprocessingGroup" xmlns:wpi="http://schemas.microsoft.com/office/word/2010/wordprocessingInk" xmlns:wne="http://schemas.microsoft.com/office/word/2006/wordml" xmlns:wps="http://schemas.microsoft.com/office/word/2010/wordprocessingShape" mc:Ignorable="w14 w15 w16se wp14">
+<w:document xmlns:wpc="http://schemas.microsoft.com/office/word/2010/wordprocessingCanvas" xmlns:mc="http://schemas.openxmlformats.org/markup-compatibility/2006" xmlns:o="urn:schemas-microsoft-com:office:office" xmlns:r="http://schemas.openxmlformats.org/officeDocument/2006/relationships" xmlns:m="http://schemas.openxmlformats.org/officeDocument/2006/math" xmlns:v="urn:schemas-microsoft-com:vml" xmlns:wp14="http://schemas.microsoft.com/office/word/2010/wordprocessingDrawing" xmlns:wp="http://schemas.openxmlformats.org/drawingml/2006/wordprocessingDrawing" xmlns:w10="urn:schemas-microsoft-com:office:word" xmlns:w="http://schemas.openxmlformats.org/wordprocessingml/2006/main" xmlns:w14="http://schemas.microsoft.com/office/word/2010/wordml" xmlns:w15="http://schemas.microsoft.com/office/word/2012/wordml" xmlns:wpg="http://schemas.microsoft.com/office/word/2010/wordprocessingGroup" xmlns:wpi="http://schemas.microsoft.com/office/word/2010/wordprocessingInk" xmlns:wne="http://schemas.microsoft.com/office/word/2006/wordml" xmlns:wps="http://schemas.microsoft.com/office/word/2010/wordprocessingShape" mc:Ignorable="w14 w15 wp14">
   <w:body>
     <w:p>
       <w:pPr>
@@ -11,13 +11,23 @@
           <w:u w:val="single"/>
         </w:rPr>
       </w:pPr>
+      <w:proofErr w:type="spellStart"/>
       <w:r>
         <w:rPr>
           <w:b/>
           <w:i/>
           <w:u w:val="single"/>
         </w:rPr>
-        <w:t>Udacity Data Analyst Track</w:t>
+        <w:t>Udacity</w:t>
+      </w:r>
+      <w:proofErr w:type="spellEnd"/>
+      <w:r>
+        <w:rPr>
+          <w:b/>
+          <w:i/>
+          <w:u w:val="single"/>
+        </w:rPr>
+        <w:t xml:space="preserve"> Data Analyst Track</w:t>
       </w:r>
     </w:p>
     <w:p>
@@ -246,7 +256,15 @@
         <w:t xml:space="preserve"> which IS robust to outliers = </w:t>
       </w:r>
       <w:r>
-        <w:t xml:space="preserve">outlier will not affect of </w:t>
+        <w:t xml:space="preserve">outlier will not </w:t>
+      </w:r>
+      <w:proofErr w:type="spellStart"/>
+      <w:r>
+        <w:t>affect</w:t>
+      </w:r>
+      <w:proofErr w:type="spellEnd"/>
+      <w:r>
+        <w:t xml:space="preserve"> of </w:t>
       </w:r>
       <w:r>
         <w:t>median value</w:t>
@@ -262,13 +280,7 @@
         <w:ind w:left="1080"/>
       </w:pPr>
       <w:r>
-        <w:t xml:space="preserve">Good for </w:t>
-      </w:r>
-      <w:r>
-        <w:t>skewed</w:t>
-      </w:r>
-      <w:r>
-        <w:t xml:space="preserve"> distributions</w:t>
+        <w:t>Good for skewed distributions</w:t>
       </w:r>
     </w:p>
     <w:p>
@@ -300,10 +312,7 @@
         <w:ind w:left="1080"/>
       </w:pPr>
       <w:r>
-        <w:t xml:space="preserve">Odd </w:t>
-      </w:r>
-      <w:r>
-        <w:t xml:space="preserve"># of observations </w:t>
+        <w:t xml:space="preserve">Odd # of observations </w:t>
       </w:r>
       <w:r>
         <w:sym w:font="Wingdings" w:char="F0E0"/>
@@ -399,10 +408,7 @@
         <w:ind w:left="1080"/>
       </w:pPr>
       <w:r>
-        <w:t>M</w:t>
-      </w:r>
-      <w:r>
-        <w:t xml:space="preserve">ode occurs on the X-axis, so you are looking for whatever </w:t>
+        <w:t xml:space="preserve">Mode occurs on the X-axis, so you are looking for whatever </w:t>
       </w:r>
       <w:r>
         <w:rPr>
@@ -424,16 +430,7 @@
         <w:ind w:left="1080"/>
       </w:pPr>
       <w:r>
-        <w:t>7,000 and 1,000 are a</w:t>
-      </w:r>
-      <w:r>
-        <w:t>ctual frequencies and the mode flavor would be</w:t>
-      </w:r>
-      <w:r>
-        <w:t xml:space="preserve"> </w:t>
-      </w:r>
-      <w:r>
-        <w:t>"Plain” (7k)</w:t>
+        <w:t>7,000 and 1,000 are actual frequencies and the mode flavor would be "Plain” (7k)</w:t>
       </w:r>
     </w:p>
     <w:p>
@@ -491,27 +488,26 @@
         <w:pStyle w:val="ListBullet"/>
       </w:pPr>
       <w:r>
-        <w:t xml:space="preserve">Skewed </w:t>
-      </w:r>
-      <w:r>
-        <w:t xml:space="preserve">right </w:t>
+        <w:t xml:space="preserve">Skewed right </w:t>
       </w:r>
       <w:r>
         <w:sym w:font="Wingdings" w:char="F0E0"/>
       </w:r>
       <w:r>
-        <w:t xml:space="preserve"> mean &gt; median &gt; </w:t>
-      </w:r>
+        <w:t xml:space="preserve"> mean &gt; median &gt; mode</w:t>
+      </w:r>
+    </w:p>
+    <w:p>
+      <w:pPr>
+        <w:pStyle w:val="ListBullet"/>
+        <w:numPr>
+          <w:ilvl w:val="0"/>
+          <w:numId w:val="0"/>
+        </w:numPr>
+        <w:ind w:left="360"/>
+      </w:pPr>
       <w:bookmarkStart w:id="0" w:name="_GoBack"/>
       <w:bookmarkEnd w:id="0"/>
-      <w:r>
-        <w:t>mode</w:t>
-      </w:r>
-    </w:p>
-    <w:p>
-      <w:pPr>
-        <w:pStyle w:val="ListBullet"/>
-      </w:pPr>
     </w:p>
     <w:sectPr>
       <w:pgSz w:w="12240" w:h="15840"/>
@@ -524,7 +520,7 @@
 </file>
 
 <file path=word/numbering.xml><?xml version="1.0" encoding="utf-8"?>
-<w:numbering xmlns:wpc="http://schemas.microsoft.com/office/word/2010/wordprocessingCanvas" xmlns:cx="http://schemas.microsoft.com/office/drawing/2014/chartex" xmlns:cx1="http://schemas.microsoft.com/office/drawing/2015/9/8/chartex" xmlns:cx2="http://schemas.microsoft.com/office/drawing/2015/10/21/chartex" xmlns:cx3="http://schemas.microsoft.com/office/drawing/2016/5/9/chartex" xmlns:cx4="http://schemas.microsoft.com/office/drawing/2016/5/10/chartex" xmlns:cx5="http://schemas.microsoft.com/office/drawing/2016/5/11/chartex" xmlns:cx6="http://schemas.microsoft.com/office/drawing/2016/5/12/chartex" xmlns:cx7="http://schemas.microsoft.com/office/drawing/2016/5/13/chartex" xmlns:cx8="http://schemas.microsoft.com/office/drawing/2016/5/14/chartex" xmlns:mc="http://schemas.openxmlformats.org/markup-compatibility/2006" xmlns:o="urn:schemas-microsoft-com:office:office" xmlns:r="http://schemas.openxmlformats.org/officeDocument/2006/relationships" xmlns:m="http://schemas.openxmlformats.org/officeDocument/2006/math" xmlns:v="urn:schemas-microsoft-com:vml" xmlns:wp14="http://schemas.microsoft.com/office/word/2010/wordprocessingDrawing" xmlns:wp="http://schemas.openxmlformats.org/drawingml/2006/wordprocessingDrawing" xmlns:w10="urn:schemas-microsoft-com:office:word" xmlns:w="http://schemas.openxmlformats.org/wordprocessingml/2006/main" xmlns:w14="http://schemas.microsoft.com/office/word/2010/wordml" xmlns:w15="http://schemas.microsoft.com/office/word/2012/wordml" xmlns:w16se="http://schemas.microsoft.com/office/word/2015/wordml/symex" xmlns:wpg="http://schemas.microsoft.com/office/word/2010/wordprocessingGroup" xmlns:wpi="http://schemas.microsoft.com/office/word/2010/wordprocessingInk" xmlns:wne="http://schemas.microsoft.com/office/word/2006/wordml" xmlns:wps="http://schemas.microsoft.com/office/word/2010/wordprocessingShape" mc:Ignorable="w14 w15 w16se wp14">
+<w:numbering xmlns:wpc="http://schemas.microsoft.com/office/word/2010/wordprocessingCanvas" xmlns:mc="http://schemas.openxmlformats.org/markup-compatibility/2006" xmlns:o="urn:schemas-microsoft-com:office:office" xmlns:r="http://schemas.openxmlformats.org/officeDocument/2006/relationships" xmlns:m="http://schemas.openxmlformats.org/officeDocument/2006/math" xmlns:v="urn:schemas-microsoft-com:vml" xmlns:wp14="http://schemas.microsoft.com/office/word/2010/wordprocessingDrawing" xmlns:wp="http://schemas.openxmlformats.org/drawingml/2006/wordprocessingDrawing" xmlns:w10="urn:schemas-microsoft-com:office:word" xmlns:w="http://schemas.openxmlformats.org/wordprocessingml/2006/main" xmlns:w14="http://schemas.microsoft.com/office/word/2010/wordml" xmlns:w15="http://schemas.microsoft.com/office/word/2012/wordml" xmlns:wpg="http://schemas.microsoft.com/office/word/2010/wordprocessingGroup" xmlns:wpi="http://schemas.microsoft.com/office/word/2010/wordprocessingInk" xmlns:wne="http://schemas.microsoft.com/office/word/2006/wordml" xmlns:wps="http://schemas.microsoft.com/office/word/2010/wordprocessingShape" mc:Ignorable="w14 w15 wp14">
   <w:abstractNum w:abstractNumId="0" w15:restartNumberingAfterBreak="0">
     <w:nsid w:val="FFFFFF89"/>
     <w:multiLevelType w:val="singleLevel"/>
@@ -645,7 +641,7 @@
 </file>
 
 <file path=word/styles.xml><?xml version="1.0" encoding="utf-8"?>
-<w:styles xmlns:mc="http://schemas.openxmlformats.org/markup-compatibility/2006" xmlns:r="http://schemas.openxmlformats.org/officeDocument/2006/relationships" xmlns:w="http://schemas.openxmlformats.org/wordprocessingml/2006/main" xmlns:w14="http://schemas.microsoft.com/office/word/2010/wordml" xmlns:w15="http://schemas.microsoft.com/office/word/2012/wordml" xmlns:w16se="http://schemas.microsoft.com/office/word/2015/wordml/symex" mc:Ignorable="w14 w15 w16se">
+<w:styles xmlns:mc="http://schemas.openxmlformats.org/markup-compatibility/2006" xmlns:r="http://schemas.openxmlformats.org/officeDocument/2006/relationships" xmlns:w="http://schemas.openxmlformats.org/wordprocessingml/2006/main" xmlns:w14="http://schemas.microsoft.com/office/word/2010/wordml" xmlns:w15="http://schemas.microsoft.com/office/word/2012/wordml" mc:Ignorable="w14 w15">
   <w:docDefaults>
     <w:rPrDefault>
       <w:rPr>
@@ -661,7 +657,7 @@
       </w:pPr>
     </w:pPrDefault>
   </w:docDefaults>
-  <w:latentStyles w:defLockedState="0" w:defUIPriority="99" w:defSemiHidden="0" w:defUnhideWhenUsed="0" w:defQFormat="0" w:count="374">
+  <w:latentStyles w:defLockedState="0" w:defUIPriority="99" w:defSemiHidden="0" w:defUnhideWhenUsed="0" w:defQFormat="0" w:count="371">
     <w:lsdException w:name="Normal" w:uiPriority="0" w:qFormat="1"/>
     <w:lsdException w:name="heading 1" w:uiPriority="9" w:qFormat="1"/>
     <w:lsdException w:name="heading 2" w:semiHidden="1" w:uiPriority="9" w:unhideWhenUsed="1" w:qFormat="1"/>
@@ -1033,9 +1029,6 @@
     <w:lsdException w:name="List Table 5 Dark Accent 6" w:uiPriority="50"/>
     <w:lsdException w:name="List Table 6 Colorful Accent 6" w:uiPriority="51"/>
     <w:lsdException w:name="List Table 7 Colorful Accent 6" w:uiPriority="52"/>
-    <w:lsdException w:name="Mention" w:semiHidden="1" w:unhideWhenUsed="1"/>
-    <w:lsdException w:name="Smart Hyperlink" w:semiHidden="1" w:unhideWhenUsed="1"/>
-    <w:lsdException w:name="Hashtag" w:semiHidden="1" w:unhideWhenUsed="1"/>
   </w:latentStyles>
   <w:style w:type="paragraph" w:default="1" w:styleId="Normal">
     <w:name w:val="Normal"/>

</xml_diff>